<commit_message>
adding changes in docx file on 2304 for second time
</commit_message>
<xml_diff>
--- a/demo word.docx
+++ b/demo word.docx
@@ -10,6 +10,16 @@
       </w:pPr>
       <w:r>
         <w:t>Changes in local repo on 2304 docx</w:t>
+      </w:r>
+    </w:p>
+    <w:p>
+      <w:pPr>
+        <w:tabs>
+          <w:tab w:val="left" w:pos="4221"/>
+        </w:tabs>
+      </w:pPr>
+      <w:r>
+        <w:t>Second change on 2304 docx</w:t>
       </w:r>
     </w:p>
     <w:sectPr>

</xml_diff>